<commit_message>
Add report for Inji wallet 0.16.0 release
Signed-off-by: NitinHegde <nitin.k@cyberpwn.com>
</commit_message>
<xml_diff>
--- a/inji/0.16.0/Inji_0.16.0-Functional_Test_Report.docx
+++ b/inji/0.16.0/Inji_0.16.0-Functional_Test_Report.docx
@@ -2164,7 +2164,7 @@
           <w:szCs w:val="24"/>
           <w:highlight w:val="white"/>
         </w:rPr>
-        <w:t xml:space="preserve">Default configuration - with </w:t>
+        <w:t>Default configuration with 1 language (English)</w:t>
       </w:r>
       <w:r>
         <w:rPr>
@@ -2173,7 +2173,7 @@
           <w:szCs w:val="24"/>
           <w:highlight w:val="white"/>
         </w:rPr>
-        <w:t>1</w:t>
+        <w:t>.</w:t>
       </w:r>
       <w:r>
         <w:rPr>
@@ -2182,10 +2182,71 @@
           <w:szCs w:val="24"/>
           <w:highlight w:val="white"/>
         </w:rPr>
-        <w:t xml:space="preserve"> Lang </w:t>
+        <w:t xml:space="preserve"> </w:t>
       </w:r>
-      <w:bookmarkStart w:id="6" w:name="_3dy6vkm" w:colFirst="0" w:colLast="0"/>
-      <w:bookmarkEnd w:id="6"/>
+    </w:p>
+    <w:p>
+      <w:pPr>
+        <w:widowControl w:val="0"/>
+        <w:numPr>
+          <w:ilvl w:val="0"/>
+          <w:numId w:val="3"/>
+        </w:numPr>
+      </w:pPr>
+      <w:r>
+        <w:rPr>
+          <w:color w:val="1D1C1D"/>
+          <w:sz w:val="24"/>
+          <w:szCs w:val="24"/>
+          <w:highlight w:val="white"/>
+        </w:rPr>
+        <w:t>T</w:t>
+      </w:r>
+      <w:r>
+        <w:rPr>
+          <w:color w:val="1D1C1D"/>
+          <w:sz w:val="24"/>
+          <w:szCs w:val="24"/>
+          <w:highlight w:val="white"/>
+        </w:rPr>
+        <w:t>ested</w:t>
+      </w:r>
+      <w:r>
+        <w:rPr>
+          <w:color w:val="1D1C1D"/>
+          <w:sz w:val="24"/>
+          <w:szCs w:val="24"/>
+          <w:highlight w:val="white"/>
+        </w:rPr>
+        <w:t xml:space="preserve"> the application with</w:t>
+      </w:r>
+      <w:r>
+        <w:rPr>
+          <w:color w:val="1D1C1D"/>
+          <w:sz w:val="24"/>
+          <w:szCs w:val="24"/>
+          <w:highlight w:val="white"/>
+        </w:rPr>
+        <w:t xml:space="preserve"> languages includ</w:t>
+      </w:r>
+      <w:r>
+        <w:rPr>
+          <w:color w:val="1D1C1D"/>
+          <w:sz w:val="24"/>
+          <w:szCs w:val="24"/>
+          <w:highlight w:val="white"/>
+        </w:rPr>
+        <w:t>ing</w:t>
+      </w:r>
+      <w:r>
+        <w:rPr>
+          <w:color w:val="1D1C1D"/>
+          <w:sz w:val="24"/>
+          <w:szCs w:val="24"/>
+          <w:highlight w:val="white"/>
+        </w:rPr>
+        <w:t xml:space="preserve"> Filipino, Arabic, Kannada, Hindi, and Tamil.</w:t>
+      </w:r>
       <w:r>
         <w:br w:type="page"/>
       </w:r>
@@ -2194,12 +2255,12 @@
       <w:pPr>
         <w:pStyle w:val="Heading1"/>
       </w:pPr>
-      <w:bookmarkStart w:id="7" w:name="_Toc195780516"/>
+      <w:bookmarkStart w:id="6" w:name="_Toc195780516"/>
       <w:r>
         <w:lastRenderedPageBreak/>
         <w:t>Feature Health</w:t>
       </w:r>
-      <w:bookmarkEnd w:id="7"/>
+      <w:bookmarkEnd w:id="6"/>
     </w:p>
     <w:p>
       <w:r>
@@ -2305,12 +2366,12 @@
       <w:pPr>
         <w:pStyle w:val="Heading1"/>
       </w:pPr>
-      <w:bookmarkStart w:id="8" w:name="_Toc195780517"/>
+      <w:bookmarkStart w:id="7" w:name="_Toc195780517"/>
       <w:r>
         <w:lastRenderedPageBreak/>
         <w:t>Test execution statistics</w:t>
       </w:r>
-      <w:bookmarkEnd w:id="8"/>
+      <w:bookmarkEnd w:id="7"/>
       <w:r>
         <w:t xml:space="preserve"> </w:t>
       </w:r>
@@ -2319,11 +2380,11 @@
       <w:pPr>
         <w:pStyle w:val="Heading2"/>
       </w:pPr>
-      <w:bookmarkStart w:id="9" w:name="_Toc195780518"/>
+      <w:bookmarkStart w:id="8" w:name="_Toc195780518"/>
       <w:r>
         <w:t>Functional test results by modules</w:t>
       </w:r>
-      <w:bookmarkEnd w:id="9"/>
+      <w:bookmarkEnd w:id="8"/>
     </w:p>
     <w:p>
       <w:pPr>
@@ -3798,12 +3859,12 @@
       <w:pPr>
         <w:pStyle w:val="Heading2"/>
       </w:pPr>
-      <w:bookmarkStart w:id="10" w:name="_Toc195780519"/>
+      <w:bookmarkStart w:id="9" w:name="_Toc195780519"/>
       <w:r>
         <w:lastRenderedPageBreak/>
         <w:t>API verification results by modules</w:t>
       </w:r>
-      <w:bookmarkEnd w:id="10"/>
+      <w:bookmarkEnd w:id="9"/>
     </w:p>
     <w:p>
       <w:pPr>
@@ -4176,11 +4237,11 @@
       <w:pPr>
         <w:pStyle w:val="Heading2"/>
       </w:pPr>
-      <w:bookmarkStart w:id="11" w:name="_Toc195780520"/>
+      <w:bookmarkStart w:id="10" w:name="_Toc195780520"/>
       <w:r>
         <w:t>UI Automation results</w:t>
       </w:r>
-      <w:bookmarkEnd w:id="11"/>
+      <w:bookmarkEnd w:id="10"/>
       <w:r>
         <w:t xml:space="preserve"> </w:t>
       </w:r>
@@ -5454,11 +5515,11 @@
       <w:pPr>
         <w:pStyle w:val="Heading2"/>
       </w:pPr>
-      <w:bookmarkStart w:id="12" w:name="_Toc195780521"/>
+      <w:bookmarkStart w:id="11" w:name="_Toc195780521"/>
       <w:r>
         <w:t>Testing with various device combinations</w:t>
       </w:r>
-      <w:bookmarkEnd w:id="12"/>
+      <w:bookmarkEnd w:id="11"/>
       <w:r>
         <w:t xml:space="preserve"> </w:t>
       </w:r>
@@ -5786,11 +5847,11 @@
       <w:pPr>
         <w:pStyle w:val="Heading2"/>
       </w:pPr>
-      <w:bookmarkStart w:id="13" w:name="_Toc195780522"/>
+      <w:bookmarkStart w:id="12" w:name="_Toc195780522"/>
       <w:r>
         <w:t>Device and Component Details:</w:t>
       </w:r>
-      <w:bookmarkEnd w:id="13"/>
+      <w:bookmarkEnd w:id="12"/>
     </w:p>
     <w:tbl>
       <w:tblPr>
@@ -16347,14 +16408,14 @@
       <w:pPr>
         <w:pStyle w:val="Heading2"/>
       </w:pPr>
-      <w:bookmarkStart w:id="14" w:name="_Toc195780523"/>
+      <w:bookmarkStart w:id="13" w:name="_Toc195780523"/>
       <w:r>
         <w:t xml:space="preserve">Detailed Test </w:t>
       </w:r>
       <w:r>
         <w:t>Metrics</w:t>
       </w:r>
-      <w:bookmarkEnd w:id="14"/>
+      <w:bookmarkEnd w:id="13"/>
     </w:p>
     <w:p>
       <w:pPr>
@@ -16498,11 +16559,11 @@
       <w:pPr>
         <w:pStyle w:val="Heading2"/>
       </w:pPr>
-      <w:bookmarkStart w:id="15" w:name="_Toc195780524"/>
+      <w:bookmarkStart w:id="14" w:name="_Toc195780524"/>
       <w:r>
         <w:t>Execution Test Summary</w:t>
       </w:r>
-      <w:bookmarkEnd w:id="15"/>
+      <w:bookmarkEnd w:id="14"/>
     </w:p>
     <w:p>
       <w:pPr>
@@ -17832,7 +17893,6 @@
   <w:style w:type="character" w:default="1" w:styleId="DefaultParagraphFont">
     <w:name w:val="Default Paragraph Font"/>
     <w:uiPriority w:val="1"/>
-    <w:semiHidden/>
     <w:unhideWhenUsed/>
   </w:style>
   <w:style w:type="table" w:default="1" w:styleId="TableNormal">

</xml_diff>